<commit_message>
KMS 15 BD 9
</commit_message>
<xml_diff>
--- a/Мат програ/Lab 6/LR_6.docx
+++ b/Мат програ/Lab 6/LR_6.docx
@@ -431,7 +431,16 @@
           <w:sz w:val="28"/>
           <w:szCs w:val="28"/>
         </w:rPr>
-        <w:t>2 курс, 8</w:t>
+        <w:t xml:space="preserve">2 курс, </w:t>
+      </w:r>
+      <w:r>
+        <w:rPr>
+          <w:rFonts w:ascii="Times New Roman" w:hAnsi="Times New Roman" w:cs="Times New Roman"/>
+          <w:sz w:val="28"/>
+          <w:szCs w:val="28"/>
+          <w:lang w:val="en-US"/>
+        </w:rPr>
+        <w:t>1</w:t>
       </w:r>
       <w:r>
         <w:rPr>
@@ -5638,35 +5647,7 @@
           <w:rStyle w:val="13"/>
         </w:rPr>
         <w:br/>
-        <w:t xml:space="preserve">Суть метода заключается в том, что из всей таблицы стоимостей выбирают наименьшую, и в клетку, которая ей соответствует, помещают меньшее из чисел </w:t>
-      </w:r>
-      <w:proofErr w:type="spellStart"/>
-      <w:r>
-        <w:rPr>
-          <w:rStyle w:val="13"/>
-        </w:rPr>
-        <w:t>ai</w:t>
-      </w:r>
-      <w:proofErr w:type="spellEnd"/>
-      <w:r>
-        <w:rPr>
-          <w:rStyle w:val="13"/>
-        </w:rPr>
-        <w:t xml:space="preserve">, или </w:t>
-      </w:r>
-      <w:proofErr w:type="spellStart"/>
-      <w:r>
-        <w:rPr>
-          <w:rStyle w:val="13"/>
-        </w:rPr>
-        <w:t>bj</w:t>
-      </w:r>
-      <w:proofErr w:type="spellEnd"/>
-      <w:r>
-        <w:rPr>
-          <w:rStyle w:val="13"/>
-        </w:rPr>
-        <w:t>.</w:t>
+        <w:t>Суть метода заключается в том, что из всей таблицы стоимостей выбирают наименьшую, и в клетку, которая ей соответствует, помещают меньшее из чисел ai, или bj.</w:t>
       </w:r>
       <w:r>
         <w:rPr>
@@ -5727,41 +5708,7 @@
           <w:szCs w:val="21"/>
           <w:shd w:val="clear" w:color="auto" w:fill="FFFFFF"/>
         </w:rPr>
-        <w:t xml:space="preserve"> = </w:t>
-      </w:r>
-      <w:proofErr w:type="spellStart"/>
-      <w:proofErr w:type="gramStart"/>
-      <w:r>
-        <w:rPr>
-          <w:rFonts w:ascii="Arial" w:eastAsia="Times New Roman" w:hAnsi="Arial" w:cs="Arial"/>
-          <w:color w:val="333333"/>
-          <w:sz w:val="21"/>
-          <w:szCs w:val="21"/>
-          <w:shd w:val="clear" w:color="auto" w:fill="FFFFFF"/>
-        </w:rPr>
-        <w:t>min</w:t>
-      </w:r>
-      <w:proofErr w:type="spellEnd"/>
-      <w:r>
-        <w:rPr>
-          <w:rFonts w:ascii="Arial" w:eastAsia="Times New Roman" w:hAnsi="Arial" w:cs="Arial"/>
-          <w:color w:val="333333"/>
-          <w:sz w:val="21"/>
-          <w:szCs w:val="21"/>
-          <w:shd w:val="clear" w:color="auto" w:fill="FFFFFF"/>
-        </w:rPr>
-        <w:t>(</w:t>
-      </w:r>
-      <w:proofErr w:type="gramEnd"/>
-      <w:r>
-        <w:rPr>
-          <w:rFonts w:ascii="Arial" w:eastAsia="Times New Roman" w:hAnsi="Arial" w:cs="Arial"/>
-          <w:color w:val="333333"/>
-          <w:sz w:val="21"/>
-          <w:szCs w:val="21"/>
-          <w:shd w:val="clear" w:color="auto" w:fill="FFFFFF"/>
-        </w:rPr>
-        <w:t>121,115) = 115.</w:t>
+        <w:t> = min(121,115) = 115.</w:t>
       </w:r>
     </w:p>
     <w:tbl>
@@ -7850,41 +7797,7 @@
           <w:szCs w:val="21"/>
           <w:shd w:val="clear" w:color="auto" w:fill="FFFFFF"/>
         </w:rPr>
-        <w:t xml:space="preserve"> = </w:t>
-      </w:r>
-      <w:proofErr w:type="spellStart"/>
-      <w:proofErr w:type="gramStart"/>
-      <w:r>
-        <w:rPr>
-          <w:rFonts w:ascii="Arial" w:eastAsia="Times New Roman" w:hAnsi="Arial" w:cs="Arial"/>
-          <w:color w:val="333333"/>
-          <w:sz w:val="21"/>
-          <w:szCs w:val="21"/>
-          <w:shd w:val="clear" w:color="auto" w:fill="FFFFFF"/>
-        </w:rPr>
-        <w:t>min</w:t>
-      </w:r>
-      <w:proofErr w:type="spellEnd"/>
-      <w:r>
-        <w:rPr>
-          <w:rFonts w:ascii="Arial" w:eastAsia="Times New Roman" w:hAnsi="Arial" w:cs="Arial"/>
-          <w:color w:val="333333"/>
-          <w:sz w:val="21"/>
-          <w:szCs w:val="21"/>
-          <w:shd w:val="clear" w:color="auto" w:fill="FFFFFF"/>
-        </w:rPr>
-        <w:t>(</w:t>
-      </w:r>
-      <w:proofErr w:type="gramEnd"/>
-      <w:r>
-        <w:rPr>
-          <w:rFonts w:ascii="Arial" w:eastAsia="Times New Roman" w:hAnsi="Arial" w:cs="Arial"/>
-          <w:color w:val="333333"/>
-          <w:sz w:val="21"/>
-          <w:szCs w:val="21"/>
-          <w:shd w:val="clear" w:color="auto" w:fill="FFFFFF"/>
-        </w:rPr>
-        <w:t>102,201) = 102.</w:t>
+        <w:t> = min(102,201) = 102.</w:t>
       </w:r>
     </w:p>
     <w:tbl>
@@ -9974,41 +9887,7 @@
           <w:szCs w:val="21"/>
           <w:shd w:val="clear" w:color="auto" w:fill="FFFFFF"/>
         </w:rPr>
-        <w:t xml:space="preserve"> = </w:t>
-      </w:r>
-      <w:proofErr w:type="spellStart"/>
-      <w:proofErr w:type="gramStart"/>
-      <w:r>
-        <w:rPr>
-          <w:rFonts w:ascii="Arial" w:eastAsia="Times New Roman" w:hAnsi="Arial" w:cs="Arial"/>
-          <w:color w:val="333333"/>
-          <w:sz w:val="21"/>
-          <w:szCs w:val="21"/>
-          <w:shd w:val="clear" w:color="auto" w:fill="FFFFFF"/>
-        </w:rPr>
-        <w:t>min</w:t>
-      </w:r>
-      <w:proofErr w:type="spellEnd"/>
-      <w:r>
-        <w:rPr>
-          <w:rFonts w:ascii="Arial" w:eastAsia="Times New Roman" w:hAnsi="Arial" w:cs="Arial"/>
-          <w:color w:val="333333"/>
-          <w:sz w:val="21"/>
-          <w:szCs w:val="21"/>
-          <w:shd w:val="clear" w:color="auto" w:fill="FFFFFF"/>
-        </w:rPr>
-        <w:t>(</w:t>
-      </w:r>
-      <w:proofErr w:type="gramEnd"/>
-      <w:r>
-        <w:rPr>
-          <w:rFonts w:ascii="Arial" w:eastAsia="Times New Roman" w:hAnsi="Arial" w:cs="Arial"/>
-          <w:color w:val="333333"/>
-          <w:sz w:val="21"/>
-          <w:szCs w:val="21"/>
-          <w:shd w:val="clear" w:color="auto" w:fill="FFFFFF"/>
-        </w:rPr>
-        <w:t>176,171) = 171.</w:t>
+        <w:t> = min(176,171) = 171.</w:t>
       </w:r>
     </w:p>
     <w:tbl>
@@ -12097,41 +11976,7 @@
           <w:szCs w:val="21"/>
           <w:shd w:val="clear" w:color="auto" w:fill="FFFFFF"/>
         </w:rPr>
-        <w:t xml:space="preserve"> = </w:t>
-      </w:r>
-      <w:proofErr w:type="spellStart"/>
-      <w:proofErr w:type="gramStart"/>
-      <w:r>
-        <w:rPr>
-          <w:rFonts w:ascii="Arial" w:eastAsia="Times New Roman" w:hAnsi="Arial" w:cs="Arial"/>
-          <w:color w:val="333333"/>
-          <w:sz w:val="21"/>
-          <w:szCs w:val="21"/>
-          <w:shd w:val="clear" w:color="auto" w:fill="FFFFFF"/>
-        </w:rPr>
-        <w:t>min</w:t>
-      </w:r>
-      <w:proofErr w:type="spellEnd"/>
-      <w:r>
-        <w:rPr>
-          <w:rFonts w:ascii="Arial" w:eastAsia="Times New Roman" w:hAnsi="Arial" w:cs="Arial"/>
-          <w:color w:val="333333"/>
-          <w:sz w:val="21"/>
-          <w:szCs w:val="21"/>
-          <w:shd w:val="clear" w:color="auto" w:fill="FFFFFF"/>
-        </w:rPr>
-        <w:t>(</w:t>
-      </w:r>
-      <w:proofErr w:type="gramEnd"/>
-      <w:r>
-        <w:rPr>
-          <w:rFonts w:ascii="Arial" w:eastAsia="Times New Roman" w:hAnsi="Arial" w:cs="Arial"/>
-          <w:color w:val="333333"/>
-          <w:sz w:val="21"/>
-          <w:szCs w:val="21"/>
-          <w:shd w:val="clear" w:color="auto" w:fill="FFFFFF"/>
-        </w:rPr>
-        <w:t>157,151) = 151.</w:t>
+        <w:t> = min(157,151) = 151.</w:t>
       </w:r>
     </w:p>
     <w:tbl>
@@ -14220,41 +14065,7 @@
           <w:szCs w:val="21"/>
           <w:shd w:val="clear" w:color="auto" w:fill="FFFFFF"/>
         </w:rPr>
-        <w:t xml:space="preserve"> = </w:t>
-      </w:r>
-      <w:proofErr w:type="spellStart"/>
-      <w:proofErr w:type="gramStart"/>
-      <w:r>
-        <w:rPr>
-          <w:rFonts w:ascii="Arial" w:eastAsia="Times New Roman" w:hAnsi="Arial" w:cs="Arial"/>
-          <w:color w:val="333333"/>
-          <w:sz w:val="21"/>
-          <w:szCs w:val="21"/>
-          <w:shd w:val="clear" w:color="auto" w:fill="FFFFFF"/>
-        </w:rPr>
-        <w:t>min</w:t>
-      </w:r>
-      <w:proofErr w:type="spellEnd"/>
-      <w:r>
-        <w:rPr>
-          <w:rFonts w:ascii="Arial" w:eastAsia="Times New Roman" w:hAnsi="Arial" w:cs="Arial"/>
-          <w:color w:val="333333"/>
-          <w:sz w:val="21"/>
-          <w:szCs w:val="21"/>
-          <w:shd w:val="clear" w:color="auto" w:fill="FFFFFF"/>
-        </w:rPr>
-        <w:t>(</w:t>
-      </w:r>
-      <w:proofErr w:type="gramEnd"/>
-      <w:r>
-        <w:rPr>
-          <w:rFonts w:ascii="Arial" w:eastAsia="Times New Roman" w:hAnsi="Arial" w:cs="Arial"/>
-          <w:color w:val="333333"/>
-          <w:sz w:val="21"/>
-          <w:szCs w:val="21"/>
-          <w:shd w:val="clear" w:color="auto" w:fill="FFFFFF"/>
-        </w:rPr>
-        <w:t>6,103) = 6.</w:t>
+        <w:t> = min(6,103) = 6.</w:t>
       </w:r>
     </w:p>
     <w:tbl>
@@ -16344,41 +16155,7 @@
           <w:szCs w:val="21"/>
           <w:shd w:val="clear" w:color="auto" w:fill="FFFFFF"/>
         </w:rPr>
-        <w:t xml:space="preserve"> = </w:t>
-      </w:r>
-      <w:proofErr w:type="spellStart"/>
-      <w:proofErr w:type="gramStart"/>
-      <w:r>
-        <w:rPr>
-          <w:rFonts w:ascii="Arial" w:eastAsia="Times New Roman" w:hAnsi="Arial" w:cs="Arial"/>
-          <w:color w:val="333333"/>
-          <w:sz w:val="21"/>
-          <w:szCs w:val="21"/>
-          <w:shd w:val="clear" w:color="auto" w:fill="FFFFFF"/>
-        </w:rPr>
-        <w:t>min</w:t>
-      </w:r>
-      <w:proofErr w:type="spellEnd"/>
-      <w:r>
-        <w:rPr>
-          <w:rFonts w:ascii="Arial" w:eastAsia="Times New Roman" w:hAnsi="Arial" w:cs="Arial"/>
-          <w:color w:val="333333"/>
-          <w:sz w:val="21"/>
-          <w:szCs w:val="21"/>
-          <w:shd w:val="clear" w:color="auto" w:fill="FFFFFF"/>
-        </w:rPr>
-        <w:t>(</w:t>
-      </w:r>
-      <w:proofErr w:type="gramEnd"/>
-      <w:r>
-        <w:rPr>
-          <w:rFonts w:ascii="Arial" w:eastAsia="Times New Roman" w:hAnsi="Arial" w:cs="Arial"/>
-          <w:color w:val="333333"/>
-          <w:sz w:val="21"/>
-          <w:szCs w:val="21"/>
-          <w:shd w:val="clear" w:color="auto" w:fill="FFFFFF"/>
-        </w:rPr>
-        <w:t>5,99) = 5.</w:t>
+        <w:t> = min(5,99) = 5.</w:t>
       </w:r>
     </w:p>
     <w:tbl>
@@ -18467,41 +18244,7 @@
           <w:szCs w:val="21"/>
           <w:shd w:val="clear" w:color="auto" w:fill="FFFFFF"/>
         </w:rPr>
-        <w:t xml:space="preserve"> = </w:t>
-      </w:r>
-      <w:proofErr w:type="spellStart"/>
-      <w:proofErr w:type="gramStart"/>
-      <w:r>
-        <w:rPr>
-          <w:rFonts w:ascii="Arial" w:eastAsia="Times New Roman" w:hAnsi="Arial" w:cs="Arial"/>
-          <w:color w:val="333333"/>
-          <w:sz w:val="21"/>
-          <w:szCs w:val="21"/>
-          <w:shd w:val="clear" w:color="auto" w:fill="FFFFFF"/>
-        </w:rPr>
-        <w:t>min</w:t>
-      </w:r>
-      <w:proofErr w:type="spellEnd"/>
-      <w:r>
-        <w:rPr>
-          <w:rFonts w:ascii="Arial" w:eastAsia="Times New Roman" w:hAnsi="Arial" w:cs="Arial"/>
-          <w:color w:val="333333"/>
-          <w:sz w:val="21"/>
-          <w:szCs w:val="21"/>
-          <w:shd w:val="clear" w:color="auto" w:fill="FFFFFF"/>
-        </w:rPr>
-        <w:t>(</w:t>
-      </w:r>
-      <w:proofErr w:type="gramEnd"/>
-      <w:r>
-        <w:rPr>
-          <w:rFonts w:ascii="Arial" w:eastAsia="Times New Roman" w:hAnsi="Arial" w:cs="Arial"/>
-          <w:color w:val="333333"/>
-          <w:sz w:val="21"/>
-          <w:szCs w:val="21"/>
-          <w:shd w:val="clear" w:color="auto" w:fill="FFFFFF"/>
-        </w:rPr>
-        <w:t>167,94) = 94.</w:t>
+        <w:t> = min(167,94) = 94.</w:t>
       </w:r>
     </w:p>
     <w:tbl>
@@ -20591,41 +20334,7 @@
           <w:szCs w:val="21"/>
           <w:shd w:val="clear" w:color="auto" w:fill="FFFFFF"/>
         </w:rPr>
-        <w:t xml:space="preserve"> = </w:t>
-      </w:r>
-      <w:proofErr w:type="spellStart"/>
-      <w:proofErr w:type="gramStart"/>
-      <w:r>
-        <w:rPr>
-          <w:rFonts w:ascii="Arial" w:eastAsia="Times New Roman" w:hAnsi="Arial" w:cs="Arial"/>
-          <w:color w:val="333333"/>
-          <w:sz w:val="21"/>
-          <w:szCs w:val="21"/>
-          <w:shd w:val="clear" w:color="auto" w:fill="FFFFFF"/>
-        </w:rPr>
-        <w:t>min</w:t>
-      </w:r>
-      <w:proofErr w:type="spellEnd"/>
-      <w:r>
-        <w:rPr>
-          <w:rFonts w:ascii="Arial" w:eastAsia="Times New Roman" w:hAnsi="Arial" w:cs="Arial"/>
-          <w:color w:val="333333"/>
-          <w:sz w:val="21"/>
-          <w:szCs w:val="21"/>
-          <w:shd w:val="clear" w:color="auto" w:fill="FFFFFF"/>
-        </w:rPr>
-        <w:t>(</w:t>
-      </w:r>
-      <w:proofErr w:type="gramEnd"/>
-      <w:r>
-        <w:rPr>
-          <w:rFonts w:ascii="Arial" w:eastAsia="Times New Roman" w:hAnsi="Arial" w:cs="Arial"/>
-          <w:color w:val="333333"/>
-          <w:sz w:val="21"/>
-          <w:szCs w:val="21"/>
-          <w:shd w:val="clear" w:color="auto" w:fill="FFFFFF"/>
-        </w:rPr>
-        <w:t>6,97) = 6.</w:t>
+        <w:t> = min(6,97) = 6.</w:t>
       </w:r>
     </w:p>
     <w:tbl>
@@ -22714,41 +22423,7 @@
           <w:szCs w:val="21"/>
           <w:shd w:val="clear" w:color="auto" w:fill="FFFFFF"/>
         </w:rPr>
-        <w:t xml:space="preserve"> = </w:t>
-      </w:r>
-      <w:proofErr w:type="spellStart"/>
-      <w:proofErr w:type="gramStart"/>
-      <w:r>
-        <w:rPr>
-          <w:rFonts w:ascii="Arial" w:eastAsia="Times New Roman" w:hAnsi="Arial" w:cs="Arial"/>
-          <w:color w:val="333333"/>
-          <w:sz w:val="21"/>
-          <w:szCs w:val="21"/>
-          <w:shd w:val="clear" w:color="auto" w:fill="FFFFFF"/>
-        </w:rPr>
-        <w:t>min</w:t>
-      </w:r>
-      <w:proofErr w:type="spellEnd"/>
-      <w:r>
-        <w:rPr>
-          <w:rFonts w:ascii="Arial" w:eastAsia="Times New Roman" w:hAnsi="Arial" w:cs="Arial"/>
-          <w:color w:val="333333"/>
-          <w:sz w:val="21"/>
-          <w:szCs w:val="21"/>
-          <w:shd w:val="clear" w:color="auto" w:fill="FFFFFF"/>
-        </w:rPr>
-        <w:t>(</w:t>
-      </w:r>
-      <w:proofErr w:type="gramEnd"/>
-      <w:r>
-        <w:rPr>
-          <w:rFonts w:ascii="Arial" w:eastAsia="Times New Roman" w:hAnsi="Arial" w:cs="Arial"/>
-          <w:color w:val="333333"/>
-          <w:sz w:val="21"/>
-          <w:szCs w:val="21"/>
-          <w:shd w:val="clear" w:color="auto" w:fill="FFFFFF"/>
-        </w:rPr>
-        <w:t>73,139) = 73.</w:t>
+        <w:t> = min(73,139) = 73.</w:t>
       </w:r>
     </w:p>
     <w:tbl>
@@ -24837,41 +24512,7 @@
           <w:szCs w:val="21"/>
           <w:shd w:val="clear" w:color="auto" w:fill="FFFFFF"/>
         </w:rPr>
-        <w:t xml:space="preserve"> = </w:t>
-      </w:r>
-      <w:proofErr w:type="spellStart"/>
-      <w:proofErr w:type="gramStart"/>
-      <w:r>
-        <w:rPr>
-          <w:rFonts w:ascii="Arial" w:eastAsia="Times New Roman" w:hAnsi="Arial" w:cs="Arial"/>
-          <w:color w:val="333333"/>
-          <w:sz w:val="21"/>
-          <w:szCs w:val="21"/>
-          <w:shd w:val="clear" w:color="auto" w:fill="FFFFFF"/>
-        </w:rPr>
-        <w:t>min</w:t>
-      </w:r>
-      <w:proofErr w:type="spellEnd"/>
-      <w:r>
-        <w:rPr>
-          <w:rFonts w:ascii="Arial" w:eastAsia="Times New Roman" w:hAnsi="Arial" w:cs="Arial"/>
-          <w:color w:val="333333"/>
-          <w:sz w:val="21"/>
-          <w:szCs w:val="21"/>
-          <w:shd w:val="clear" w:color="auto" w:fill="FFFFFF"/>
-        </w:rPr>
-        <w:t>(</w:t>
-      </w:r>
-      <w:proofErr w:type="gramEnd"/>
-      <w:r>
-        <w:rPr>
-          <w:rFonts w:ascii="Arial" w:eastAsia="Times New Roman" w:hAnsi="Arial" w:cs="Arial"/>
-          <w:color w:val="333333"/>
-          <w:sz w:val="21"/>
-          <w:szCs w:val="21"/>
-          <w:shd w:val="clear" w:color="auto" w:fill="FFFFFF"/>
-        </w:rPr>
-        <w:t>157,66) = 66.</w:t>
+        <w:t> = min(157,66) = 66.</w:t>
       </w:r>
     </w:p>
     <w:tbl>
@@ -26961,41 +26602,7 @@
           <w:szCs w:val="21"/>
           <w:shd w:val="clear" w:color="auto" w:fill="FFFFFF"/>
         </w:rPr>
-        <w:t xml:space="preserve"> = </w:t>
-      </w:r>
-      <w:proofErr w:type="spellStart"/>
-      <w:proofErr w:type="gramStart"/>
-      <w:r>
-        <w:rPr>
-          <w:rFonts w:ascii="Arial" w:eastAsia="Times New Roman" w:hAnsi="Arial" w:cs="Arial"/>
-          <w:color w:val="333333"/>
-          <w:sz w:val="21"/>
-          <w:szCs w:val="21"/>
-          <w:shd w:val="clear" w:color="auto" w:fill="FFFFFF"/>
-        </w:rPr>
-        <w:t>min</w:t>
-      </w:r>
-      <w:proofErr w:type="spellEnd"/>
-      <w:r>
-        <w:rPr>
-          <w:rFonts w:ascii="Arial" w:eastAsia="Times New Roman" w:hAnsi="Arial" w:cs="Arial"/>
-          <w:color w:val="333333"/>
-          <w:sz w:val="21"/>
-          <w:szCs w:val="21"/>
-          <w:shd w:val="clear" w:color="auto" w:fill="FFFFFF"/>
-        </w:rPr>
-        <w:t>(</w:t>
-      </w:r>
-      <w:proofErr w:type="gramEnd"/>
-      <w:r>
-        <w:rPr>
-          <w:rFonts w:ascii="Arial" w:eastAsia="Times New Roman" w:hAnsi="Arial" w:cs="Arial"/>
-          <w:color w:val="333333"/>
-          <w:sz w:val="21"/>
-          <w:szCs w:val="21"/>
-          <w:shd w:val="clear" w:color="auto" w:fill="FFFFFF"/>
-        </w:rPr>
-        <w:t>91,91) = 91.</w:t>
+        <w:t> = min(91,91) = 91.</w:t>
       </w:r>
     </w:p>
     <w:tbl>
@@ -31757,18 +31364,7 @@
           <w:szCs w:val="21"/>
           <w:shd w:val="clear" w:color="auto" w:fill="FFFFFF"/>
         </w:rPr>
-        <w:t> </w:t>
-      </w:r>
-      <w:proofErr w:type="spellStart"/>
-      <w:r>
-        <w:rPr>
-          <w:rFonts w:ascii="Arial" w:eastAsia="Times New Roman" w:hAnsi="Arial" w:cs="Arial"/>
-          <w:color w:val="333333"/>
-          <w:sz w:val="21"/>
-          <w:szCs w:val="21"/>
-          <w:shd w:val="clear" w:color="auto" w:fill="FFFFFF"/>
-        </w:rPr>
-        <w:t>u</w:t>
+        <w:t> u</w:t>
       </w:r>
       <w:r>
         <w:rPr>
@@ -31781,7 +31377,6 @@
         </w:rPr>
         <w:t>i</w:t>
       </w:r>
-      <w:proofErr w:type="spellEnd"/>
       <w:r>
         <w:rPr>
           <w:rFonts w:ascii="Arial" w:eastAsia="Times New Roman" w:hAnsi="Arial" w:cs="Arial"/>
@@ -31790,18 +31385,7 @@
           <w:szCs w:val="21"/>
           <w:shd w:val="clear" w:color="auto" w:fill="FFFFFF"/>
         </w:rPr>
-        <w:t xml:space="preserve">, </w:t>
-      </w:r>
-      <w:proofErr w:type="spellStart"/>
-      <w:r>
-        <w:rPr>
-          <w:rFonts w:ascii="Arial" w:eastAsia="Times New Roman" w:hAnsi="Arial" w:cs="Arial"/>
-          <w:color w:val="333333"/>
-          <w:sz w:val="21"/>
-          <w:szCs w:val="21"/>
-          <w:shd w:val="clear" w:color="auto" w:fill="FFFFFF"/>
-        </w:rPr>
-        <w:t>v</w:t>
+        <w:t>, v</w:t>
       </w:r>
       <w:r>
         <w:rPr>
@@ -31814,7 +31398,6 @@
         </w:rPr>
         <w:t>j</w:t>
       </w:r>
-      <w:proofErr w:type="spellEnd"/>
       <w:r>
         <w:rPr>
           <w:rFonts w:ascii="Arial" w:eastAsia="Times New Roman" w:hAnsi="Arial" w:cs="Arial"/>
@@ -31823,18 +31406,7 @@
           <w:szCs w:val="21"/>
           <w:shd w:val="clear" w:color="auto" w:fill="FFFFFF"/>
         </w:rPr>
-        <w:t xml:space="preserve">. по занятым клеткам таблицы, в которых </w:t>
-      </w:r>
-      <w:proofErr w:type="spellStart"/>
-      <w:r>
-        <w:rPr>
-          <w:rFonts w:ascii="Arial" w:eastAsia="Times New Roman" w:hAnsi="Arial" w:cs="Arial"/>
-          <w:color w:val="333333"/>
-          <w:sz w:val="21"/>
-          <w:szCs w:val="21"/>
-          <w:shd w:val="clear" w:color="auto" w:fill="FFFFFF"/>
-        </w:rPr>
-        <w:t>u</w:t>
+        <w:t>. по занятым клеткам таблицы, в которых u</w:t>
       </w:r>
       <w:r>
         <w:rPr>
@@ -31847,7 +31419,6 @@
         </w:rPr>
         <w:t>i</w:t>
       </w:r>
-      <w:proofErr w:type="spellEnd"/>
       <w:r>
         <w:rPr>
           <w:rFonts w:ascii="Arial" w:eastAsia="Times New Roman" w:hAnsi="Arial" w:cs="Arial"/>
@@ -31856,18 +31427,7 @@
           <w:szCs w:val="21"/>
           <w:shd w:val="clear" w:color="auto" w:fill="FFFFFF"/>
         </w:rPr>
-        <w:t xml:space="preserve"> + </w:t>
-      </w:r>
-      <w:proofErr w:type="spellStart"/>
-      <w:r>
-        <w:rPr>
-          <w:rFonts w:ascii="Arial" w:eastAsia="Times New Roman" w:hAnsi="Arial" w:cs="Arial"/>
-          <w:color w:val="333333"/>
-          <w:sz w:val="21"/>
-          <w:szCs w:val="21"/>
-          <w:shd w:val="clear" w:color="auto" w:fill="FFFFFF"/>
-        </w:rPr>
-        <w:t>v</w:t>
+        <w:t> + v</w:t>
       </w:r>
       <w:r>
         <w:rPr>
@@ -31880,7 +31440,6 @@
         </w:rPr>
         <w:t>j</w:t>
       </w:r>
-      <w:proofErr w:type="spellEnd"/>
       <w:r>
         <w:rPr>
           <w:rFonts w:ascii="Arial" w:eastAsia="Times New Roman" w:hAnsi="Arial" w:cs="Arial"/>
@@ -31889,18 +31448,7 @@
           <w:szCs w:val="21"/>
           <w:shd w:val="clear" w:color="auto" w:fill="FFFFFF"/>
         </w:rPr>
-        <w:t xml:space="preserve"> = </w:t>
-      </w:r>
-      <w:proofErr w:type="spellStart"/>
-      <w:r>
-        <w:rPr>
-          <w:rFonts w:ascii="Arial" w:eastAsia="Times New Roman" w:hAnsi="Arial" w:cs="Arial"/>
-          <w:color w:val="333333"/>
-          <w:sz w:val="21"/>
-          <w:szCs w:val="21"/>
-          <w:shd w:val="clear" w:color="auto" w:fill="FFFFFF"/>
-        </w:rPr>
-        <w:t>c</w:t>
+        <w:t> = c</w:t>
       </w:r>
       <w:r>
         <w:rPr>
@@ -31913,7 +31461,6 @@
         </w:rPr>
         <w:t>ij</w:t>
       </w:r>
-      <w:proofErr w:type="spellEnd"/>
       <w:r>
         <w:rPr>
           <w:rFonts w:ascii="Arial" w:eastAsia="Times New Roman" w:hAnsi="Arial" w:cs="Arial"/>
@@ -35313,18 +34860,7 @@
           <w:szCs w:val="21"/>
           <w:shd w:val="clear" w:color="auto" w:fill="FFFFFF"/>
         </w:rPr>
-        <w:t xml:space="preserve">Опорный план не является оптимальным, так как существуют оценки свободных клеток, для которых </w:t>
-      </w:r>
-      <w:proofErr w:type="spellStart"/>
-      <w:r>
-        <w:rPr>
-          <w:rFonts w:ascii="Arial" w:eastAsia="Times New Roman" w:hAnsi="Arial" w:cs="Arial"/>
-          <w:color w:val="333333"/>
-          <w:sz w:val="21"/>
-          <w:szCs w:val="21"/>
-          <w:shd w:val="clear" w:color="auto" w:fill="FFFFFF"/>
-        </w:rPr>
-        <w:t>u</w:t>
+        <w:t>Опорный план не является оптимальным, так как существуют оценки свободных клеток, для которых u</w:t>
       </w:r>
       <w:r>
         <w:rPr>
@@ -35337,7 +34873,6 @@
         </w:rPr>
         <w:t>i</w:t>
       </w:r>
-      <w:proofErr w:type="spellEnd"/>
       <w:r>
         <w:rPr>
           <w:rFonts w:ascii="Arial" w:eastAsia="Times New Roman" w:hAnsi="Arial" w:cs="Arial"/>
@@ -35346,18 +34881,7 @@
           <w:szCs w:val="21"/>
           <w:shd w:val="clear" w:color="auto" w:fill="FFFFFF"/>
         </w:rPr>
-        <w:t xml:space="preserve"> + </w:t>
-      </w:r>
-      <w:proofErr w:type="spellStart"/>
-      <w:r>
-        <w:rPr>
-          <w:rFonts w:ascii="Arial" w:eastAsia="Times New Roman" w:hAnsi="Arial" w:cs="Arial"/>
-          <w:color w:val="333333"/>
-          <w:sz w:val="21"/>
-          <w:szCs w:val="21"/>
-          <w:shd w:val="clear" w:color="auto" w:fill="FFFFFF"/>
-        </w:rPr>
-        <w:t>v</w:t>
+        <w:t> + v</w:t>
       </w:r>
       <w:r>
         <w:rPr>
@@ -35370,7 +34894,6 @@
         </w:rPr>
         <w:t>j</w:t>
       </w:r>
-      <w:proofErr w:type="spellEnd"/>
       <w:r>
         <w:rPr>
           <w:rFonts w:ascii="Arial" w:eastAsia="Times New Roman" w:hAnsi="Arial" w:cs="Arial"/>
@@ -35379,18 +34902,7 @@
           <w:szCs w:val="21"/>
           <w:shd w:val="clear" w:color="auto" w:fill="FFFFFF"/>
         </w:rPr>
-        <w:t xml:space="preserve"> &gt; </w:t>
-      </w:r>
-      <w:proofErr w:type="spellStart"/>
-      <w:r>
-        <w:rPr>
-          <w:rFonts w:ascii="Arial" w:eastAsia="Times New Roman" w:hAnsi="Arial" w:cs="Arial"/>
-          <w:color w:val="333333"/>
-          <w:sz w:val="21"/>
-          <w:szCs w:val="21"/>
-          <w:shd w:val="clear" w:color="auto" w:fill="FFFFFF"/>
-        </w:rPr>
-        <w:t>c</w:t>
+        <w:t> &gt; c</w:t>
       </w:r>
       <w:r>
         <w:rPr>
@@ -35403,7 +34915,6 @@
         </w:rPr>
         <w:t>ij</w:t>
       </w:r>
-      <w:proofErr w:type="spellEnd"/>
       <w:r>
         <w:rPr>
           <w:rFonts w:ascii="Arial" w:eastAsia="Times New Roman" w:hAnsi="Arial" w:cs="Arial"/>
@@ -35573,7 +35084,6 @@
         </w:rPr>
         <w:br/>
       </w:r>
-      <w:proofErr w:type="spellStart"/>
       <w:r>
         <w:rPr>
           <w:rFonts w:ascii="Arial" w:eastAsia="Times New Roman" w:hAnsi="Arial" w:cs="Arial"/>
@@ -35582,18 +35092,7 @@
           <w:szCs w:val="21"/>
           <w:shd w:val="clear" w:color="auto" w:fill="FFFFFF"/>
         </w:rPr>
-        <w:t>max</w:t>
-      </w:r>
-      <w:proofErr w:type="spellEnd"/>
-      <w:r>
-        <w:rPr>
-          <w:rFonts w:ascii="Arial" w:eastAsia="Times New Roman" w:hAnsi="Arial" w:cs="Arial"/>
-          <w:color w:val="333333"/>
-          <w:sz w:val="21"/>
-          <w:szCs w:val="21"/>
-          <w:shd w:val="clear" w:color="auto" w:fill="FFFFFF"/>
-        </w:rPr>
-        <w:t>(1,4,5,3) = 5</w:t>
+        <w:t>max(1,4,5,3) = 5</w:t>
       </w:r>
       <w:r>
         <w:rPr>
@@ -36685,27 +36184,7 @@
                 <w:sz w:val="21"/>
                 <w:szCs w:val="21"/>
               </w:rPr>
-              <w:t>9[</w:t>
-            </w:r>
-            <w:proofErr w:type="gramStart"/>
-            <w:r>
-              <w:rPr>
-                <w:rFonts w:ascii="Arial" w:eastAsia="Times New Roman" w:hAnsi="Arial" w:cs="Arial"/>
-                <w:color w:val="333333"/>
-                <w:sz w:val="21"/>
-                <w:szCs w:val="21"/>
-              </w:rPr>
-              <w:t>151][</w:t>
-            </w:r>
-            <w:proofErr w:type="gramEnd"/>
-            <w:r>
-              <w:rPr>
-                <w:rFonts w:ascii="Arial" w:eastAsia="Times New Roman" w:hAnsi="Arial" w:cs="Arial"/>
-                <w:color w:val="333333"/>
-                <w:sz w:val="21"/>
-                <w:szCs w:val="21"/>
-              </w:rPr>
-              <w:t>-]</w:t>
+              <w:t>9[151][-]</w:t>
             </w:r>
           </w:p>
         </w:tc>
@@ -36865,27 +36344,7 @@
                 <w:sz w:val="21"/>
                 <w:szCs w:val="21"/>
               </w:rPr>
-              <w:t>10[</w:t>
-            </w:r>
-            <w:proofErr w:type="gramStart"/>
-            <w:r>
-              <w:rPr>
-                <w:rFonts w:ascii="Arial" w:eastAsia="Times New Roman" w:hAnsi="Arial" w:cs="Arial"/>
-                <w:color w:val="333333"/>
-                <w:sz w:val="21"/>
-                <w:szCs w:val="21"/>
-              </w:rPr>
-              <w:t>6][</w:t>
-            </w:r>
-            <w:proofErr w:type="gramEnd"/>
-            <w:r>
-              <w:rPr>
-                <w:rFonts w:ascii="Arial" w:eastAsia="Times New Roman" w:hAnsi="Arial" w:cs="Arial"/>
-                <w:color w:val="333333"/>
-                <w:sz w:val="21"/>
-                <w:szCs w:val="21"/>
-              </w:rPr>
-              <w:t>+]</w:t>
+              <w:t>10[6][+]</w:t>
             </w:r>
           </w:p>
         </w:tc>
@@ -37127,27 +36586,7 @@
                 <w:sz w:val="21"/>
                 <w:szCs w:val="21"/>
               </w:rPr>
-              <w:t>18[</w:t>
-            </w:r>
-            <w:proofErr w:type="gramStart"/>
-            <w:r>
-              <w:rPr>
-                <w:rFonts w:ascii="Arial" w:eastAsia="Times New Roman" w:hAnsi="Arial" w:cs="Arial"/>
-                <w:color w:val="333333"/>
-                <w:sz w:val="21"/>
-                <w:szCs w:val="21"/>
-              </w:rPr>
-              <w:t>73][</w:t>
-            </w:r>
-            <w:proofErr w:type="gramEnd"/>
-            <w:r>
-              <w:rPr>
-                <w:rFonts w:ascii="Arial" w:eastAsia="Times New Roman" w:hAnsi="Arial" w:cs="Arial"/>
-                <w:color w:val="333333"/>
-                <w:sz w:val="21"/>
-                <w:szCs w:val="21"/>
-              </w:rPr>
-              <w:t>-]</w:t>
+              <w:t>18[73][-]</w:t>
             </w:r>
           </w:p>
         </w:tc>
@@ -37791,27 +37230,7 @@
                 <w:sz w:val="21"/>
                 <w:szCs w:val="21"/>
               </w:rPr>
-              <w:t>0[</w:t>
-            </w:r>
-            <w:proofErr w:type="gramStart"/>
-            <w:r>
-              <w:rPr>
-                <w:rFonts w:ascii="Arial" w:eastAsia="Times New Roman" w:hAnsi="Arial" w:cs="Arial"/>
-                <w:color w:val="333333"/>
-                <w:sz w:val="21"/>
-                <w:szCs w:val="21"/>
-              </w:rPr>
-              <w:t>66][</w:t>
-            </w:r>
-            <w:proofErr w:type="gramEnd"/>
-            <w:r>
-              <w:rPr>
-                <w:rFonts w:ascii="Arial" w:eastAsia="Times New Roman" w:hAnsi="Arial" w:cs="Arial"/>
-                <w:color w:val="333333"/>
-                <w:sz w:val="21"/>
-                <w:szCs w:val="21"/>
-              </w:rPr>
-              <w:t>+]</w:t>
+              <w:t>0[66][+]</w:t>
             </w:r>
           </w:p>
         </w:tc>
@@ -37891,27 +37310,7 @@
                 <w:sz w:val="21"/>
                 <w:szCs w:val="21"/>
               </w:rPr>
-              <w:t>0[</w:t>
-            </w:r>
-            <w:proofErr w:type="gramStart"/>
-            <w:r>
-              <w:rPr>
-                <w:rFonts w:ascii="Arial" w:eastAsia="Times New Roman" w:hAnsi="Arial" w:cs="Arial"/>
-                <w:color w:val="333333"/>
-                <w:sz w:val="21"/>
-                <w:szCs w:val="21"/>
-              </w:rPr>
-              <w:t>91][</w:t>
-            </w:r>
-            <w:proofErr w:type="gramEnd"/>
-            <w:r>
-              <w:rPr>
-                <w:rFonts w:ascii="Arial" w:eastAsia="Times New Roman" w:hAnsi="Arial" w:cs="Arial"/>
-                <w:color w:val="333333"/>
-                <w:sz w:val="21"/>
-                <w:szCs w:val="21"/>
-              </w:rPr>
-              <w:t>-]</w:t>
+              <w:t>0[91][-]</w:t>
             </w:r>
           </w:p>
         </w:tc>
@@ -38352,18 +37751,7 @@
           <w:szCs w:val="21"/>
           <w:shd w:val="clear" w:color="auto" w:fill="FFFFFF"/>
         </w:rPr>
-        <w:t xml:space="preserve">Из грузов </w:t>
-      </w:r>
-      <w:proofErr w:type="spellStart"/>
-      <w:r>
-        <w:rPr>
-          <w:rFonts w:ascii="Arial" w:eastAsia="Times New Roman" w:hAnsi="Arial" w:cs="Arial"/>
-          <w:color w:val="333333"/>
-          <w:sz w:val="21"/>
-          <w:szCs w:val="21"/>
-          <w:shd w:val="clear" w:color="auto" w:fill="FFFFFF"/>
-        </w:rPr>
-        <w:t>х</w:t>
+        <w:t>Из грузов х</w:t>
       </w:r>
       <w:r>
         <w:rPr>
@@ -38376,7 +37764,6 @@
         </w:rPr>
         <w:t>ij</w:t>
       </w:r>
-      <w:proofErr w:type="spellEnd"/>
       <w:r>
         <w:rPr>
           <w:rFonts w:ascii="Arial" w:eastAsia="Times New Roman" w:hAnsi="Arial" w:cs="Arial"/>
@@ -38385,9 +37772,8 @@
           <w:szCs w:val="21"/>
           <w:shd w:val="clear" w:color="auto" w:fill="FFFFFF"/>
         </w:rPr>
-        <w:t xml:space="preserve"> стоящих в минусовых клетках, выбираем наименьшее, т.е. у = </w:t>
-      </w:r>
-      <w:proofErr w:type="spellStart"/>
+        <w:t xml:space="preserve"> стоящих в минусовых клетках, выбираем наименьшее, т.е. у = min (4, 3) = 73. </w:t>
+      </w:r>
       <w:r>
         <w:rPr>
           <w:rFonts w:ascii="Arial" w:eastAsia="Times New Roman" w:hAnsi="Arial" w:cs="Arial"/>
@@ -38396,40 +37782,8 @@
           <w:szCs w:val="21"/>
           <w:shd w:val="clear" w:color="auto" w:fill="FFFFFF"/>
         </w:rPr>
-        <w:t>min</w:t>
-      </w:r>
-      <w:proofErr w:type="spellEnd"/>
-      <w:r>
-        <w:rPr>
-          <w:rFonts w:ascii="Arial" w:eastAsia="Times New Roman" w:hAnsi="Arial" w:cs="Arial"/>
-          <w:color w:val="333333"/>
-          <w:sz w:val="21"/>
-          <w:szCs w:val="21"/>
-          <w:shd w:val="clear" w:color="auto" w:fill="FFFFFF"/>
-        </w:rPr>
-        <w:t xml:space="preserve"> (4, 3) = 73. </w:t>
-      </w:r>
-      <w:r>
-        <w:rPr>
-          <w:rFonts w:ascii="Arial" w:eastAsia="Times New Roman" w:hAnsi="Arial" w:cs="Arial"/>
-          <w:color w:val="333333"/>
-          <w:sz w:val="21"/>
-          <w:szCs w:val="21"/>
-          <w:shd w:val="clear" w:color="auto" w:fill="FFFFFF"/>
-        </w:rPr>
         <w:lastRenderedPageBreak/>
-        <w:t xml:space="preserve">Прибавляем 73 к объемам грузов, стоящих в плюсовых клетках и вычитаем 73 из </w:t>
-      </w:r>
-      <w:proofErr w:type="spellStart"/>
-      <w:r>
-        <w:rPr>
-          <w:rFonts w:ascii="Arial" w:eastAsia="Times New Roman" w:hAnsi="Arial" w:cs="Arial"/>
-          <w:color w:val="333333"/>
-          <w:sz w:val="21"/>
-          <w:szCs w:val="21"/>
-          <w:shd w:val="clear" w:color="auto" w:fill="FFFFFF"/>
-        </w:rPr>
-        <w:t>Х</w:t>
+        <w:t>Прибавляем 73 к объемам грузов, стоящих в плюсовых клетках и вычитаем 73 из Х</w:t>
       </w:r>
       <w:r>
         <w:rPr>
@@ -38442,7 +37796,6 @@
         </w:rPr>
         <w:t>ij</w:t>
       </w:r>
-      <w:proofErr w:type="spellEnd"/>
       <w:r>
         <w:rPr>
           <w:rFonts w:ascii="Arial" w:eastAsia="Times New Roman" w:hAnsi="Arial" w:cs="Arial"/>
@@ -41075,18 +40428,7 @@
           <w:szCs w:val="21"/>
           <w:shd w:val="clear" w:color="auto" w:fill="FFFFFF"/>
         </w:rPr>
-        <w:t> </w:t>
-      </w:r>
-      <w:proofErr w:type="spellStart"/>
-      <w:r>
-        <w:rPr>
-          <w:rFonts w:ascii="Arial" w:eastAsia="Times New Roman" w:hAnsi="Arial" w:cs="Arial"/>
-          <w:color w:val="333333"/>
-          <w:sz w:val="21"/>
-          <w:szCs w:val="21"/>
-          <w:shd w:val="clear" w:color="auto" w:fill="FFFFFF"/>
-        </w:rPr>
-        <w:t>u</w:t>
+        <w:t> u</w:t>
       </w:r>
       <w:r>
         <w:rPr>
@@ -41099,7 +40441,6 @@
         </w:rPr>
         <w:t>i</w:t>
       </w:r>
-      <w:proofErr w:type="spellEnd"/>
       <w:r>
         <w:rPr>
           <w:rFonts w:ascii="Arial" w:eastAsia="Times New Roman" w:hAnsi="Arial" w:cs="Arial"/>
@@ -41108,18 +40449,7 @@
           <w:szCs w:val="21"/>
           <w:shd w:val="clear" w:color="auto" w:fill="FFFFFF"/>
         </w:rPr>
-        <w:t xml:space="preserve">, </w:t>
-      </w:r>
-      <w:proofErr w:type="spellStart"/>
-      <w:r>
-        <w:rPr>
-          <w:rFonts w:ascii="Arial" w:eastAsia="Times New Roman" w:hAnsi="Arial" w:cs="Arial"/>
-          <w:color w:val="333333"/>
-          <w:sz w:val="21"/>
-          <w:szCs w:val="21"/>
-          <w:shd w:val="clear" w:color="auto" w:fill="FFFFFF"/>
-        </w:rPr>
-        <w:t>v</w:t>
+        <w:t>, v</w:t>
       </w:r>
       <w:r>
         <w:rPr>
@@ -41132,7 +40462,6 @@
         </w:rPr>
         <w:t>j</w:t>
       </w:r>
-      <w:proofErr w:type="spellEnd"/>
       <w:r>
         <w:rPr>
           <w:rFonts w:ascii="Arial" w:eastAsia="Times New Roman" w:hAnsi="Arial" w:cs="Arial"/>
@@ -41141,18 +40470,7 @@
           <w:szCs w:val="21"/>
           <w:shd w:val="clear" w:color="auto" w:fill="FFFFFF"/>
         </w:rPr>
-        <w:t xml:space="preserve">. по занятым клеткам таблицы, в которых </w:t>
-      </w:r>
-      <w:proofErr w:type="spellStart"/>
-      <w:r>
-        <w:rPr>
-          <w:rFonts w:ascii="Arial" w:eastAsia="Times New Roman" w:hAnsi="Arial" w:cs="Arial"/>
-          <w:color w:val="333333"/>
-          <w:sz w:val="21"/>
-          <w:szCs w:val="21"/>
-          <w:shd w:val="clear" w:color="auto" w:fill="FFFFFF"/>
-        </w:rPr>
-        <w:t>u</w:t>
+        <w:t>. по занятым клеткам таблицы, в которых u</w:t>
       </w:r>
       <w:r>
         <w:rPr>
@@ -41165,7 +40483,6 @@
         </w:rPr>
         <w:t>i</w:t>
       </w:r>
-      <w:proofErr w:type="spellEnd"/>
       <w:r>
         <w:rPr>
           <w:rFonts w:ascii="Arial" w:eastAsia="Times New Roman" w:hAnsi="Arial" w:cs="Arial"/>
@@ -41174,18 +40491,7 @@
           <w:szCs w:val="21"/>
           <w:shd w:val="clear" w:color="auto" w:fill="FFFFFF"/>
         </w:rPr>
-        <w:t xml:space="preserve"> + </w:t>
-      </w:r>
-      <w:proofErr w:type="spellStart"/>
-      <w:r>
-        <w:rPr>
-          <w:rFonts w:ascii="Arial" w:eastAsia="Times New Roman" w:hAnsi="Arial" w:cs="Arial"/>
-          <w:color w:val="333333"/>
-          <w:sz w:val="21"/>
-          <w:szCs w:val="21"/>
-          <w:shd w:val="clear" w:color="auto" w:fill="FFFFFF"/>
-        </w:rPr>
-        <w:t>v</w:t>
+        <w:t> + v</w:t>
       </w:r>
       <w:r>
         <w:rPr>
@@ -41198,7 +40504,6 @@
         </w:rPr>
         <w:t>j</w:t>
       </w:r>
-      <w:proofErr w:type="spellEnd"/>
       <w:r>
         <w:rPr>
           <w:rFonts w:ascii="Arial" w:eastAsia="Times New Roman" w:hAnsi="Arial" w:cs="Arial"/>
@@ -41207,18 +40512,7 @@
           <w:szCs w:val="21"/>
           <w:shd w:val="clear" w:color="auto" w:fill="FFFFFF"/>
         </w:rPr>
-        <w:t xml:space="preserve"> = </w:t>
-      </w:r>
-      <w:proofErr w:type="spellStart"/>
-      <w:r>
-        <w:rPr>
-          <w:rFonts w:ascii="Arial" w:eastAsia="Times New Roman" w:hAnsi="Arial" w:cs="Arial"/>
-          <w:color w:val="333333"/>
-          <w:sz w:val="21"/>
-          <w:szCs w:val="21"/>
-          <w:shd w:val="clear" w:color="auto" w:fill="FFFFFF"/>
-        </w:rPr>
-        <w:t>c</w:t>
+        <w:t> = c</w:t>
       </w:r>
       <w:r>
         <w:rPr>
@@ -41231,7 +40525,6 @@
         </w:rPr>
         <w:t>ij</w:t>
       </w:r>
-      <w:proofErr w:type="spellEnd"/>
       <w:r>
         <w:rPr>
           <w:rFonts w:ascii="Arial" w:eastAsia="Times New Roman" w:hAnsi="Arial" w:cs="Arial"/>
@@ -44625,18 +43918,7 @@
           <w:szCs w:val="21"/>
           <w:shd w:val="clear" w:color="auto" w:fill="FFFFFF"/>
         </w:rPr>
-        <w:t xml:space="preserve">Опорный план является оптимальным, так все оценки свободных клеток удовлетворяют условию </w:t>
-      </w:r>
-      <w:proofErr w:type="spellStart"/>
-      <w:r>
-        <w:rPr>
-          <w:rFonts w:ascii="Arial" w:eastAsia="Times New Roman" w:hAnsi="Arial" w:cs="Arial"/>
-          <w:color w:val="333333"/>
-          <w:sz w:val="21"/>
-          <w:szCs w:val="21"/>
-          <w:shd w:val="clear" w:color="auto" w:fill="FFFFFF"/>
-        </w:rPr>
-        <w:t>u</w:t>
+        <w:t>Опорный план является оптимальным, так все оценки свободных клеток удовлетворяют условию u</w:t>
       </w:r>
       <w:r>
         <w:rPr>
@@ -44649,7 +43931,6 @@
         </w:rPr>
         <w:t>i</w:t>
       </w:r>
-      <w:proofErr w:type="spellEnd"/>
       <w:r>
         <w:rPr>
           <w:rFonts w:ascii="Arial" w:eastAsia="Times New Roman" w:hAnsi="Arial" w:cs="Arial"/>
@@ -44658,18 +43939,7 @@
           <w:szCs w:val="21"/>
           <w:shd w:val="clear" w:color="auto" w:fill="FFFFFF"/>
         </w:rPr>
-        <w:t xml:space="preserve"> + </w:t>
-      </w:r>
-      <w:proofErr w:type="spellStart"/>
-      <w:r>
-        <w:rPr>
-          <w:rFonts w:ascii="Arial" w:eastAsia="Times New Roman" w:hAnsi="Arial" w:cs="Arial"/>
-          <w:color w:val="333333"/>
-          <w:sz w:val="21"/>
-          <w:szCs w:val="21"/>
-          <w:shd w:val="clear" w:color="auto" w:fill="FFFFFF"/>
-        </w:rPr>
-        <w:t>v</w:t>
+        <w:t> + v</w:t>
       </w:r>
       <w:r>
         <w:rPr>
@@ -44682,7 +43952,6 @@
         </w:rPr>
         <w:t>j</w:t>
       </w:r>
-      <w:proofErr w:type="spellEnd"/>
       <w:r>
         <w:rPr>
           <w:rFonts w:ascii="Arial" w:eastAsia="Times New Roman" w:hAnsi="Arial" w:cs="Arial"/>
@@ -44691,18 +43960,7 @@
           <w:szCs w:val="21"/>
           <w:shd w:val="clear" w:color="auto" w:fill="FFFFFF"/>
         </w:rPr>
-        <w:t xml:space="preserve"> ≤ </w:t>
-      </w:r>
-      <w:proofErr w:type="spellStart"/>
-      <w:r>
-        <w:rPr>
-          <w:rFonts w:ascii="Arial" w:eastAsia="Times New Roman" w:hAnsi="Arial" w:cs="Arial"/>
-          <w:color w:val="333333"/>
-          <w:sz w:val="21"/>
-          <w:szCs w:val="21"/>
-          <w:shd w:val="clear" w:color="auto" w:fill="FFFFFF"/>
-        </w:rPr>
-        <w:t>c</w:t>
+        <w:t> ≤ c</w:t>
       </w:r>
       <w:r>
         <w:rPr>
@@ -44715,7 +43973,6 @@
         </w:rPr>
         <w:t>ij</w:t>
       </w:r>
-      <w:proofErr w:type="spellEnd"/>
       <w:r>
         <w:rPr>
           <w:rFonts w:ascii="Arial" w:eastAsia="Times New Roman" w:hAnsi="Arial" w:cs="Arial"/>

</xml_diff>